<commit_message>
Update RP hod 02 - 12.10.2019.docx
</commit_message>
<xml_diff>
--- a/rímske právo/RP hod 02 - 12.10.2019.docx
+++ b/rímske právo/RP hod 02 - 12.10.2019.docx
@@ -100,7 +100,7 @@
     </w:p>
     <w:p>
       <w:pPr>
-        <w:jc w:val="both"/>
+        <w:jc w:val="center"/>
         <w:rPr>
           <w:color w:val="000000" w:themeColor="text1"/>
         </w:rPr>
@@ -108,7 +108,7 @@
     </w:p>
     <w:p>
       <w:pPr>
-        <w:jc w:val="both"/>
+        <w:jc w:val="center"/>
         <w:rPr>
           <w:b/>
           <w:bCs/>
@@ -126,7 +126,7 @@
     </w:p>
     <w:p>
       <w:pPr>
-        <w:jc w:val="both"/>
+        <w:jc w:val="center"/>
         <w:rPr>
           <w:color w:val="000000" w:themeColor="text1"/>
         </w:rPr>
@@ -134,7 +134,7 @@
     </w:p>
     <w:p>
       <w:pPr>
-        <w:jc w:val="both"/>
+        <w:jc w:val="center"/>
         <w:rPr>
           <w:color w:val="000000" w:themeColor="text1"/>
         </w:rPr>
@@ -154,7 +154,7 @@
     </w:p>
     <w:p>
       <w:pPr>
-        <w:jc w:val="both"/>
+        <w:jc w:val="center"/>
         <w:rPr>
           <w:color w:val="000000" w:themeColor="text1"/>
         </w:rPr>
@@ -199,537 +199,766 @@
         </w:sectPr>
       </w:pPr>
     </w:p>
-    <w:sdt>
-      <w:sdtPr>
-        <w:rPr>
-          <w:rFonts w:asciiTheme="minorHAnsi" w:eastAsiaTheme="minorHAnsi" w:hAnsiTheme="minorHAnsi" w:cstheme="minorBidi"/>
-          <w:color w:val="000000" w:themeColor="text1"/>
-          <w:sz w:val="22"/>
-          <w:szCs w:val="22"/>
-          <w:lang w:eastAsia="en-US"/>
-        </w:rPr>
-        <w:id w:val="983038720"/>
-        <w:docPartObj>
-          <w:docPartGallery w:val="Table of Contents"/>
-          <w:docPartUnique/>
-        </w:docPartObj>
-      </w:sdtPr>
-      <w:sdtEndPr>
+    <w:p>
+      <w:pPr>
+        <w:pStyle w:val="Nadpis1"/>
         <w:rPr>
           <w:b/>
           <w:bCs/>
-        </w:rPr>
-      </w:sdtEndPr>
-      <w:sdtContent>
-        <w:p>
-          <w:pPr>
-            <w:pStyle w:val="Hlavikaobsahu"/>
-            <w:jc w:val="both"/>
-            <w:rPr>
-              <w:b/>
-              <w:bCs/>
-              <w:color w:val="000000" w:themeColor="text1"/>
-            </w:rPr>
-          </w:pPr>
-          <w:r>
-            <w:rPr>
-              <w:b/>
-              <w:bCs/>
-              <w:color w:val="000000" w:themeColor="text1"/>
-            </w:rPr>
-            <w:t>Obsah</w:t>
-          </w:r>
-        </w:p>
-        <w:p>
-          <w:pPr>
-            <w:jc w:val="both"/>
-            <w:rPr>
-              <w:color w:val="000000" w:themeColor="text1"/>
-              <w:lang w:eastAsia="sk-SK"/>
-            </w:rPr>
-          </w:pPr>
-        </w:p>
-        <w:p>
-          <w:pPr>
-            <w:pStyle w:val="Obsah1"/>
-            <w:jc w:val="both"/>
-            <w:rPr>
-              <w:rFonts w:eastAsiaTheme="minorEastAsia"/>
-              <w:lang w:eastAsia="sk-SK"/>
-            </w:rPr>
-          </w:pPr>
-          <w:r>
-            <w:rPr>
-              <w:color w:val="000000" w:themeColor="text1"/>
-            </w:rPr>
-            <w:fldChar w:fldCharType="begin"/>
-          </w:r>
-          <w:r>
-            <w:rPr>
-              <w:color w:val="000000" w:themeColor="text1"/>
-            </w:rPr>
-            <w:instrText xml:space="preserve"> TOC \o "1-3" \h \z \u </w:instrText>
-          </w:r>
-          <w:r>
-            <w:rPr>
-              <w:color w:val="000000" w:themeColor="text1"/>
-            </w:rPr>
-            <w:fldChar w:fldCharType="separate"/>
-          </w:r>
-          <w:hyperlink w:anchor="_Toc21795569" w:history="1">
-            <w:r>
-              <w:rPr>
-                <w:rStyle w:val="Hypertextovprepojenie"/>
-              </w:rPr>
-              <w:t>Právna subjektivita v rímskom práve</w:t>
-            </w:r>
-            <w:r>
-              <w:rPr>
-                <w:webHidden/>
-              </w:rPr>
-              <w:tab/>
-            </w:r>
-            <w:r>
-              <w:rPr>
-                <w:webHidden/>
-              </w:rPr>
-              <w:fldChar w:fldCharType="begin"/>
-            </w:r>
-            <w:r>
-              <w:rPr>
-                <w:webHidden/>
-              </w:rPr>
-              <w:instrText xml:space="preserve"> PAGEREF _Toc21795569 \h </w:instrText>
-            </w:r>
-            <w:r>
-              <w:rPr>
-                <w:webHidden/>
-              </w:rPr>
-            </w:r>
-            <w:r>
-              <w:rPr>
-                <w:webHidden/>
-              </w:rPr>
-              <w:fldChar w:fldCharType="separate"/>
-            </w:r>
-            <w:r>
-              <w:rPr>
-                <w:webHidden/>
-              </w:rPr>
-              <w:t>2</w:t>
-            </w:r>
-            <w:r>
-              <w:rPr>
-                <w:webHidden/>
-              </w:rPr>
-              <w:fldChar w:fldCharType="end"/>
-            </w:r>
-          </w:hyperlink>
-        </w:p>
-        <w:p>
-          <w:pPr>
-            <w:pStyle w:val="Obsah2"/>
-            <w:tabs>
-              <w:tab w:val="right" w:leader="dot" w:pos="9062"/>
-            </w:tabs>
-            <w:jc w:val="both"/>
-            <w:rPr>
-              <w:rFonts w:eastAsiaTheme="minorEastAsia"/>
-              <w:noProof/>
-              <w:lang w:eastAsia="sk-SK"/>
-            </w:rPr>
-          </w:pPr>
-          <w:hyperlink w:anchor="_Toc21795570" w:history="1">
-            <w:r>
-              <w:rPr>
-                <w:rStyle w:val="Hypertextovprepojenie"/>
-                <w:b/>
-                <w:bCs/>
-                <w:noProof/>
-              </w:rPr>
-              <w:t>O deťoch</w:t>
-            </w:r>
-            <w:r>
-              <w:rPr>
-                <w:noProof/>
-                <w:webHidden/>
-              </w:rPr>
-              <w:tab/>
-            </w:r>
-            <w:r>
-              <w:rPr>
-                <w:noProof/>
-                <w:webHidden/>
-              </w:rPr>
-              <w:fldChar w:fldCharType="begin"/>
-            </w:r>
-            <w:r>
-              <w:rPr>
-                <w:noProof/>
-                <w:webHidden/>
-              </w:rPr>
-              <w:instrText xml:space="preserve"> PAGEREF _Toc21795570 \h </w:instrText>
-            </w:r>
-            <w:r>
-              <w:rPr>
-                <w:noProof/>
-                <w:webHidden/>
-              </w:rPr>
-            </w:r>
-            <w:r>
-              <w:rPr>
-                <w:noProof/>
-                <w:webHidden/>
-              </w:rPr>
-              <w:fldChar w:fldCharType="separate"/>
-            </w:r>
-            <w:r>
-              <w:rPr>
-                <w:noProof/>
-                <w:webHidden/>
-              </w:rPr>
-              <w:t>2</w:t>
-            </w:r>
-            <w:r>
-              <w:rPr>
-                <w:noProof/>
-                <w:webHidden/>
-              </w:rPr>
-              <w:fldChar w:fldCharType="end"/>
-            </w:r>
-          </w:hyperlink>
-        </w:p>
-        <w:p>
-          <w:pPr>
-            <w:pStyle w:val="Obsah2"/>
-            <w:tabs>
-              <w:tab w:val="right" w:leader="dot" w:pos="9062"/>
-            </w:tabs>
-            <w:jc w:val="both"/>
-            <w:rPr>
-              <w:rFonts w:eastAsiaTheme="minorEastAsia"/>
-              <w:noProof/>
-              <w:lang w:eastAsia="sk-SK"/>
-            </w:rPr>
-          </w:pPr>
-          <w:hyperlink w:anchor="_Toc21795571" w:history="1">
-            <w:r>
-              <w:rPr>
-                <w:rStyle w:val="Hypertextovprepojenie"/>
-                <w:b/>
-                <w:bCs/>
-                <w:noProof/>
-              </w:rPr>
-              <w:t>Rodina</w:t>
-            </w:r>
-            <w:r>
-              <w:rPr>
-                <w:noProof/>
-                <w:webHidden/>
-              </w:rPr>
-              <w:tab/>
-            </w:r>
-            <w:r>
-              <w:rPr>
-                <w:noProof/>
-                <w:webHidden/>
-              </w:rPr>
-              <w:fldChar w:fldCharType="begin"/>
-            </w:r>
-            <w:r>
-              <w:rPr>
-                <w:noProof/>
-                <w:webHidden/>
-              </w:rPr>
-              <w:instrText xml:space="preserve"> PAGEREF _Toc21795571 \h </w:instrText>
-            </w:r>
-            <w:r>
-              <w:rPr>
-                <w:noProof/>
-                <w:webHidden/>
-              </w:rPr>
-            </w:r>
-            <w:r>
-              <w:rPr>
-                <w:noProof/>
-                <w:webHidden/>
-              </w:rPr>
-              <w:fldChar w:fldCharType="separate"/>
-            </w:r>
-            <w:r>
-              <w:rPr>
-                <w:noProof/>
-                <w:webHidden/>
-              </w:rPr>
-              <w:t>2</w:t>
-            </w:r>
-            <w:r>
-              <w:rPr>
-                <w:noProof/>
-                <w:webHidden/>
-              </w:rPr>
-              <w:fldChar w:fldCharType="end"/>
-            </w:r>
-          </w:hyperlink>
-        </w:p>
-        <w:p>
-          <w:pPr>
-            <w:pStyle w:val="Obsah3"/>
-            <w:tabs>
-              <w:tab w:val="right" w:leader="dot" w:pos="9062"/>
-            </w:tabs>
-            <w:jc w:val="both"/>
-            <w:rPr>
-              <w:rFonts w:eastAsiaTheme="minorEastAsia"/>
-              <w:noProof/>
-              <w:lang w:eastAsia="sk-SK"/>
-            </w:rPr>
-          </w:pPr>
-          <w:hyperlink w:anchor="_Toc21795572" w:history="1">
-            <w:r>
-              <w:rPr>
-                <w:rStyle w:val="Hypertextovprepojenie"/>
-                <w:b/>
-                <w:bCs/>
-                <w:noProof/>
-              </w:rPr>
-              <w:t>Rozdelenie svojprávnosti ľudí</w:t>
-            </w:r>
-            <w:r>
-              <w:rPr>
-                <w:rStyle w:val="Hypertextovprepojenie"/>
-                <w:noProof/>
-              </w:rPr>
-              <w:t xml:space="preserve"> :</w:t>
-            </w:r>
-            <w:r>
-              <w:rPr>
-                <w:noProof/>
-                <w:webHidden/>
-              </w:rPr>
-              <w:tab/>
-            </w:r>
-            <w:r>
-              <w:rPr>
-                <w:noProof/>
-                <w:webHidden/>
-              </w:rPr>
-              <w:fldChar w:fldCharType="begin"/>
-            </w:r>
-            <w:r>
-              <w:rPr>
-                <w:noProof/>
-                <w:webHidden/>
-              </w:rPr>
-              <w:instrText xml:space="preserve"> PAGEREF _Toc21795572 \h </w:instrText>
-            </w:r>
-            <w:r>
-              <w:rPr>
-                <w:noProof/>
-                <w:webHidden/>
-              </w:rPr>
-            </w:r>
-            <w:r>
-              <w:rPr>
-                <w:noProof/>
-                <w:webHidden/>
-              </w:rPr>
-              <w:fldChar w:fldCharType="separate"/>
-            </w:r>
-            <w:r>
-              <w:rPr>
-                <w:noProof/>
-                <w:webHidden/>
-              </w:rPr>
-              <w:t>2</w:t>
-            </w:r>
-            <w:r>
-              <w:rPr>
-                <w:noProof/>
-                <w:webHidden/>
-              </w:rPr>
-              <w:fldChar w:fldCharType="end"/>
-            </w:r>
-          </w:hyperlink>
-        </w:p>
-        <w:p>
-          <w:pPr>
-            <w:pStyle w:val="Obsah2"/>
-            <w:tabs>
-              <w:tab w:val="right" w:leader="dot" w:pos="9062"/>
-            </w:tabs>
-            <w:jc w:val="both"/>
-            <w:rPr>
-              <w:rFonts w:eastAsiaTheme="minorEastAsia"/>
-              <w:noProof/>
-              <w:lang w:eastAsia="sk-SK"/>
-            </w:rPr>
-          </w:pPr>
-          <w:hyperlink w:anchor="_Toc21795573" w:history="1">
-            <w:r>
-              <w:rPr>
-                <w:rStyle w:val="Hypertextovprepojenie"/>
-                <w:b/>
-                <w:bCs/>
-                <w:noProof/>
-              </w:rPr>
-              <w:t>Spôsobilosť na právne konanie</w:t>
-            </w:r>
-            <w:r>
-              <w:rPr>
-                <w:noProof/>
-                <w:webHidden/>
-              </w:rPr>
-              <w:tab/>
-            </w:r>
-            <w:r>
-              <w:rPr>
-                <w:noProof/>
-                <w:webHidden/>
-              </w:rPr>
-              <w:fldChar w:fldCharType="begin"/>
-            </w:r>
-            <w:r>
-              <w:rPr>
-                <w:noProof/>
-                <w:webHidden/>
-              </w:rPr>
-              <w:instrText xml:space="preserve"> PAGEREF _Toc21795573 \h </w:instrText>
-            </w:r>
-            <w:r>
-              <w:rPr>
-                <w:noProof/>
-                <w:webHidden/>
-              </w:rPr>
-            </w:r>
-            <w:r>
-              <w:rPr>
-                <w:noProof/>
-                <w:webHidden/>
-              </w:rPr>
-              <w:fldChar w:fldCharType="separate"/>
-            </w:r>
-            <w:r>
-              <w:rPr>
-                <w:noProof/>
-                <w:webHidden/>
-              </w:rPr>
-              <w:t>4</w:t>
-            </w:r>
-            <w:r>
-              <w:rPr>
-                <w:noProof/>
-                <w:webHidden/>
-              </w:rPr>
-              <w:fldChar w:fldCharType="end"/>
-            </w:r>
-          </w:hyperlink>
-        </w:p>
-        <w:p>
-          <w:pPr>
-            <w:pStyle w:val="Obsah3"/>
-            <w:tabs>
-              <w:tab w:val="right" w:leader="dot" w:pos="9062"/>
-            </w:tabs>
-            <w:jc w:val="both"/>
-            <w:rPr>
-              <w:rFonts w:eastAsiaTheme="minorEastAsia"/>
-              <w:noProof/>
-              <w:lang w:eastAsia="sk-SK"/>
-            </w:rPr>
-          </w:pPr>
-          <w:hyperlink w:anchor="_Toc21795574" w:history="1">
-            <w:r>
-              <w:rPr>
-                <w:rStyle w:val="Hypertextovprepojenie"/>
-                <w:b/>
-                <w:bCs/>
-                <w:noProof/>
-              </w:rPr>
-              <w:t>Práva :</w:t>
-            </w:r>
-            <w:r>
-              <w:rPr>
-                <w:noProof/>
-                <w:webHidden/>
-              </w:rPr>
-              <w:tab/>
-            </w:r>
-            <w:r>
-              <w:rPr>
-                <w:noProof/>
-                <w:webHidden/>
-              </w:rPr>
-              <w:fldChar w:fldCharType="begin"/>
-            </w:r>
-            <w:r>
-              <w:rPr>
-                <w:noProof/>
-                <w:webHidden/>
-              </w:rPr>
-              <w:instrText xml:space="preserve"> PAGEREF _Toc21795574 \h </w:instrText>
-            </w:r>
-            <w:r>
-              <w:rPr>
-                <w:noProof/>
-                <w:webHidden/>
-              </w:rPr>
-            </w:r>
-            <w:r>
-              <w:rPr>
-                <w:noProof/>
-                <w:webHidden/>
-              </w:rPr>
-              <w:fldChar w:fldCharType="separate"/>
-            </w:r>
-            <w:r>
-              <w:rPr>
-                <w:noProof/>
-                <w:webHidden/>
-              </w:rPr>
-              <w:t>4</w:t>
-            </w:r>
-            <w:r>
-              <w:rPr>
-                <w:noProof/>
-                <w:webHidden/>
-              </w:rPr>
-              <w:fldChar w:fldCharType="end"/>
-            </w:r>
-          </w:hyperlink>
-        </w:p>
-        <w:p>
-          <w:pPr>
-            <w:jc w:val="both"/>
-            <w:rPr>
-              <w:color w:val="000000" w:themeColor="text1"/>
-            </w:rPr>
-          </w:pPr>
-          <w:r>
-            <w:rPr>
-              <w:color w:val="000000" w:themeColor="text1"/>
-            </w:rPr>
-            <w:fldChar w:fldCharType="end"/>
-          </w:r>
-        </w:p>
-      </w:sdtContent>
-    </w:sdt>
+          <w:color w:val="auto"/>
+        </w:rPr>
+      </w:pPr>
+      <w:r>
+        <w:rPr>
+          <w:b/>
+          <w:bCs/>
+          <w:color w:val="auto"/>
+        </w:rPr>
+        <w:lastRenderedPageBreak/>
+        <w:t>Obsah</w:t>
+      </w:r>
+    </w:p>
+    <w:p>
+      <w:pPr>
+        <w:pStyle w:val="Obsah1"/>
+      </w:pPr>
+    </w:p>
+    <w:p>
+      <w:pPr>
+        <w:pStyle w:val="Obsah1"/>
+        <w:rPr>
+          <w:rFonts w:eastAsiaTheme="minorEastAsia"/>
+          <w:lang w:eastAsia="sk-SK"/>
+        </w:rPr>
+      </w:pPr>
+      <w:r>
+        <w:fldChar w:fldCharType="begin"/>
+      </w:r>
+      <w:r>
+        <w:instrText xml:space="preserve"> TOC \o \h \z \u </w:instrText>
+      </w:r>
+      <w:r>
+        <w:fldChar w:fldCharType="separate"/>
+      </w:r>
+      <w:hyperlink w:anchor="_Toc21800034" w:history="1">
+        <w:r>
+          <w:rPr>
+            <w:rStyle w:val="Hypertextovprepojenie"/>
+          </w:rPr>
+          <w:t>Právna subjektivita v rímskom práve</w:t>
+        </w:r>
+        <w:r>
+          <w:rPr>
+            <w:webHidden/>
+          </w:rPr>
+          <w:tab/>
+        </w:r>
+        <w:r>
+          <w:rPr>
+            <w:webHidden/>
+          </w:rPr>
+          <w:fldChar w:fldCharType="begin"/>
+        </w:r>
+        <w:r>
+          <w:rPr>
+            <w:webHidden/>
+          </w:rPr>
+          <w:instrText xml:space="preserve"> PAGEREF _Toc21800034 \h </w:instrText>
+        </w:r>
+        <w:r>
+          <w:rPr>
+            <w:webHidden/>
+          </w:rPr>
+        </w:r>
+        <w:r>
+          <w:rPr>
+            <w:webHidden/>
+          </w:rPr>
+          <w:fldChar w:fldCharType="separate"/>
+        </w:r>
+        <w:r>
+          <w:rPr>
+            <w:webHidden/>
+          </w:rPr>
+          <w:t>2</w:t>
+        </w:r>
+        <w:r>
+          <w:rPr>
+            <w:webHidden/>
+          </w:rPr>
+          <w:fldChar w:fldCharType="end"/>
+        </w:r>
+      </w:hyperlink>
+    </w:p>
+    <w:p>
+      <w:pPr>
+        <w:pStyle w:val="Obsah2"/>
+        <w:rPr>
+          <w:rFonts w:eastAsiaTheme="minorEastAsia"/>
+          <w:lang w:eastAsia="sk-SK"/>
+        </w:rPr>
+      </w:pPr>
+      <w:hyperlink w:anchor="_Toc21800035" w:history="1">
+        <w:r>
+          <w:rPr>
+            <w:rStyle w:val="Hypertextovprepojenie"/>
+            <w:b w:val="0"/>
+            <w:bCs w:val="0"/>
+          </w:rPr>
+          <w:t>O deťoch</w:t>
+        </w:r>
+        <w:r>
+          <w:rPr>
+            <w:webHidden/>
+          </w:rPr>
+          <w:tab/>
+        </w:r>
+        <w:r>
+          <w:rPr>
+            <w:webHidden/>
+          </w:rPr>
+          <w:fldChar w:fldCharType="begin"/>
+        </w:r>
+        <w:r>
+          <w:rPr>
+            <w:webHidden/>
+          </w:rPr>
+          <w:instrText xml:space="preserve"> PAGEREF _Toc21800035 \h </w:instrText>
+        </w:r>
+        <w:r>
+          <w:rPr>
+            <w:webHidden/>
+          </w:rPr>
+        </w:r>
+        <w:r>
+          <w:rPr>
+            <w:webHidden/>
+          </w:rPr>
+          <w:fldChar w:fldCharType="separate"/>
+        </w:r>
+        <w:r>
+          <w:rPr>
+            <w:webHidden/>
+          </w:rPr>
+          <w:t>2</w:t>
+        </w:r>
+        <w:r>
+          <w:rPr>
+            <w:webHidden/>
+          </w:rPr>
+          <w:fldChar w:fldCharType="end"/>
+        </w:r>
+      </w:hyperlink>
+    </w:p>
+    <w:p>
+      <w:pPr>
+        <w:pStyle w:val="Obsah2"/>
+        <w:rPr>
+          <w:rFonts w:eastAsiaTheme="minorEastAsia"/>
+          <w:lang w:eastAsia="sk-SK"/>
+        </w:rPr>
+      </w:pPr>
+      <w:hyperlink w:anchor="_Toc21800036" w:history="1">
+        <w:r>
+          <w:rPr>
+            <w:rStyle w:val="Hypertextovprepojenie"/>
+            <w:b w:val="0"/>
+            <w:bCs w:val="0"/>
+          </w:rPr>
+          <w:t>Rodina</w:t>
+        </w:r>
+        <w:r>
+          <w:rPr>
+            <w:webHidden/>
+          </w:rPr>
+          <w:tab/>
+        </w:r>
+        <w:r>
+          <w:rPr>
+            <w:webHidden/>
+          </w:rPr>
+          <w:fldChar w:fldCharType="begin"/>
+        </w:r>
+        <w:r>
+          <w:rPr>
+            <w:webHidden/>
+          </w:rPr>
+          <w:instrText xml:space="preserve"> PAGEREF _Toc21800036 \h </w:instrText>
+        </w:r>
+        <w:r>
+          <w:rPr>
+            <w:webHidden/>
+          </w:rPr>
+        </w:r>
+        <w:r>
+          <w:rPr>
+            <w:webHidden/>
+          </w:rPr>
+          <w:fldChar w:fldCharType="separate"/>
+        </w:r>
+        <w:r>
+          <w:rPr>
+            <w:webHidden/>
+          </w:rPr>
+          <w:t>2</w:t>
+        </w:r>
+        <w:r>
+          <w:rPr>
+            <w:webHidden/>
+          </w:rPr>
+          <w:fldChar w:fldCharType="end"/>
+        </w:r>
+      </w:hyperlink>
+    </w:p>
+    <w:p>
+      <w:pPr>
+        <w:pStyle w:val="Obsah3"/>
+        <w:tabs>
+          <w:tab w:val="right" w:leader="dot" w:pos="9062"/>
+        </w:tabs>
+        <w:rPr>
+          <w:rFonts w:eastAsiaTheme="minorEastAsia"/>
+          <w:noProof/>
+          <w:lang w:eastAsia="sk-SK"/>
+        </w:rPr>
+      </w:pPr>
+      <w:hyperlink w:anchor="_Toc21800037" w:history="1">
+        <w:r>
+          <w:rPr>
+            <w:rStyle w:val="Hypertextovprepojenie"/>
+            <w:noProof/>
+          </w:rPr>
+          <w:t xml:space="preserve">Rozdelenie svojprávnosti ľudí </w:t>
+        </w:r>
+        <w:r>
+          <w:rPr>
+            <w:noProof/>
+            <w:webHidden/>
+          </w:rPr>
+          <w:tab/>
+        </w:r>
+        <w:r>
+          <w:rPr>
+            <w:noProof/>
+            <w:webHidden/>
+          </w:rPr>
+          <w:fldChar w:fldCharType="begin"/>
+        </w:r>
+        <w:r>
+          <w:rPr>
+            <w:noProof/>
+            <w:webHidden/>
+          </w:rPr>
+          <w:instrText xml:space="preserve"> PAGEREF _Toc21800037 \h </w:instrText>
+        </w:r>
+        <w:r>
+          <w:rPr>
+            <w:noProof/>
+            <w:webHidden/>
+          </w:rPr>
+        </w:r>
+        <w:r>
+          <w:rPr>
+            <w:noProof/>
+            <w:webHidden/>
+          </w:rPr>
+          <w:fldChar w:fldCharType="separate"/>
+        </w:r>
+        <w:r>
+          <w:rPr>
+            <w:noProof/>
+            <w:webHidden/>
+          </w:rPr>
+          <w:t>2</w:t>
+        </w:r>
+        <w:r>
+          <w:rPr>
+            <w:noProof/>
+            <w:webHidden/>
+          </w:rPr>
+          <w:fldChar w:fldCharType="end"/>
+        </w:r>
+      </w:hyperlink>
+    </w:p>
+    <w:p>
+      <w:pPr>
+        <w:pStyle w:val="Obsah4"/>
+        <w:tabs>
+          <w:tab w:val="left" w:pos="1100"/>
+          <w:tab w:val="right" w:leader="dot" w:pos="9062"/>
+        </w:tabs>
+        <w:rPr>
+          <w:noProof/>
+        </w:rPr>
+      </w:pPr>
+      <w:hyperlink w:anchor="_Toc21800038" w:history="1">
+        <w:r>
+          <w:rPr>
+            <w:rStyle w:val="Hypertextovprepojenie"/>
+            <w:noProof/>
+          </w:rPr>
+          <w:t>„persona sui iuris“</w:t>
+        </w:r>
+        <w:r>
+          <w:rPr>
+            <w:noProof/>
+            <w:webHidden/>
+          </w:rPr>
+          <w:tab/>
+        </w:r>
+        <w:r>
+          <w:rPr>
+            <w:noProof/>
+            <w:webHidden/>
+          </w:rPr>
+          <w:fldChar w:fldCharType="begin"/>
+        </w:r>
+        <w:r>
+          <w:rPr>
+            <w:noProof/>
+            <w:webHidden/>
+          </w:rPr>
+          <w:instrText xml:space="preserve"> PAGEREF _Toc21800038 \h </w:instrText>
+        </w:r>
+        <w:r>
+          <w:rPr>
+            <w:noProof/>
+            <w:webHidden/>
+          </w:rPr>
+        </w:r>
+        <w:r>
+          <w:rPr>
+            <w:noProof/>
+            <w:webHidden/>
+          </w:rPr>
+          <w:fldChar w:fldCharType="separate"/>
+        </w:r>
+        <w:r>
+          <w:rPr>
+            <w:noProof/>
+            <w:webHidden/>
+          </w:rPr>
+          <w:t>2</w:t>
+        </w:r>
+        <w:r>
+          <w:rPr>
+            <w:noProof/>
+            <w:webHidden/>
+          </w:rPr>
+          <w:fldChar w:fldCharType="end"/>
+        </w:r>
+      </w:hyperlink>
+    </w:p>
+    <w:p>
+      <w:pPr>
+        <w:pStyle w:val="Obsah4"/>
+        <w:tabs>
+          <w:tab w:val="left" w:pos="1100"/>
+          <w:tab w:val="right" w:leader="dot" w:pos="9062"/>
+        </w:tabs>
+        <w:rPr>
+          <w:noProof/>
+        </w:rPr>
+      </w:pPr>
+      <w:hyperlink w:anchor="_Toc21800039" w:history="1">
+        <w:r>
+          <w:rPr>
+            <w:rStyle w:val="Hypertextovprepojenie"/>
+            <w:noProof/>
+          </w:rPr>
+          <w:t>„persona alieni iuris“</w:t>
+        </w:r>
+        <w:r>
+          <w:rPr>
+            <w:noProof/>
+            <w:webHidden/>
+          </w:rPr>
+          <w:tab/>
+        </w:r>
+        <w:r>
+          <w:rPr>
+            <w:noProof/>
+            <w:webHidden/>
+          </w:rPr>
+          <w:fldChar w:fldCharType="begin"/>
+        </w:r>
+        <w:r>
+          <w:rPr>
+            <w:noProof/>
+            <w:webHidden/>
+          </w:rPr>
+          <w:instrText xml:space="preserve"> PAGEREF _Toc21800039 \h </w:instrText>
+        </w:r>
+        <w:r>
+          <w:rPr>
+            <w:noProof/>
+            <w:webHidden/>
+          </w:rPr>
+        </w:r>
+        <w:r>
+          <w:rPr>
+            <w:noProof/>
+            <w:webHidden/>
+          </w:rPr>
+          <w:fldChar w:fldCharType="separate"/>
+        </w:r>
+        <w:r>
+          <w:rPr>
+            <w:noProof/>
+            <w:webHidden/>
+          </w:rPr>
+          <w:t>3</w:t>
+        </w:r>
+        <w:r>
+          <w:rPr>
+            <w:noProof/>
+            <w:webHidden/>
+          </w:rPr>
+          <w:fldChar w:fldCharType="end"/>
+        </w:r>
+      </w:hyperlink>
+    </w:p>
+    <w:p>
+      <w:pPr>
+        <w:pStyle w:val="Obsah4"/>
+        <w:tabs>
+          <w:tab w:val="left" w:pos="1100"/>
+          <w:tab w:val="right" w:leader="dot" w:pos="9062"/>
+        </w:tabs>
+        <w:rPr>
+          <w:rStyle w:val="Hypertextovprepojenie"/>
+          <w:noProof/>
+        </w:rPr>
+      </w:pPr>
+      <w:hyperlink w:anchor="_Toc21800040" w:history="1">
+        <w:r>
+          <w:rPr>
+            <w:rStyle w:val="Hypertextovprepojenie"/>
+            <w:noProof/>
+          </w:rPr>
+          <w:t>„servus“</w:t>
+        </w:r>
+        <w:r>
+          <w:rPr>
+            <w:noProof/>
+            <w:webHidden/>
+          </w:rPr>
+          <w:tab/>
+        </w:r>
+        <w:r>
+          <w:rPr>
+            <w:noProof/>
+            <w:webHidden/>
+          </w:rPr>
+          <w:fldChar w:fldCharType="begin"/>
+        </w:r>
+        <w:r>
+          <w:rPr>
+            <w:noProof/>
+            <w:webHidden/>
+          </w:rPr>
+          <w:instrText xml:space="preserve"> PAGEREF _Toc21800040 \h </w:instrText>
+        </w:r>
+        <w:r>
+          <w:rPr>
+            <w:noProof/>
+            <w:webHidden/>
+          </w:rPr>
+        </w:r>
+        <w:r>
+          <w:rPr>
+            <w:noProof/>
+            <w:webHidden/>
+          </w:rPr>
+          <w:fldChar w:fldCharType="separate"/>
+        </w:r>
+        <w:r>
+          <w:rPr>
+            <w:noProof/>
+            <w:webHidden/>
+          </w:rPr>
+          <w:t>3</w:t>
+        </w:r>
+        <w:r>
+          <w:rPr>
+            <w:noProof/>
+            <w:webHidden/>
+          </w:rPr>
+          <w:fldChar w:fldCharType="end"/>
+        </w:r>
+      </w:hyperlink>
+    </w:p>
+    <w:p/>
+    <w:p>
+      <w:pPr>
+        <w:pStyle w:val="Obsah2"/>
+        <w:rPr>
+          <w:rFonts w:eastAsiaTheme="minorEastAsia"/>
+          <w:lang w:eastAsia="sk-SK"/>
+        </w:rPr>
+      </w:pPr>
+      <w:hyperlink w:anchor="_Toc21800041" w:history="1">
+        <w:r>
+          <w:rPr>
+            <w:rStyle w:val="Hypertextovprepojenie"/>
+          </w:rPr>
+          <w:t>Spôsobilosť na právne konanie</w:t>
+        </w:r>
+        <w:r>
+          <w:rPr>
+            <w:webHidden/>
+          </w:rPr>
+          <w:tab/>
+        </w:r>
+        <w:r>
+          <w:rPr>
+            <w:webHidden/>
+          </w:rPr>
+          <w:fldChar w:fldCharType="begin"/>
+        </w:r>
+        <w:r>
+          <w:rPr>
+            <w:webHidden/>
+          </w:rPr>
+          <w:instrText xml:space="preserve"> PAGEREF _Toc21800041 \h </w:instrText>
+        </w:r>
+        <w:r>
+          <w:rPr>
+            <w:webHidden/>
+          </w:rPr>
+        </w:r>
+        <w:r>
+          <w:rPr>
+            <w:webHidden/>
+          </w:rPr>
+          <w:fldChar w:fldCharType="separate"/>
+        </w:r>
+        <w:r>
+          <w:rPr>
+            <w:webHidden/>
+          </w:rPr>
+          <w:t>4</w:t>
+        </w:r>
+        <w:r>
+          <w:rPr>
+            <w:webHidden/>
+          </w:rPr>
+          <w:fldChar w:fldCharType="end"/>
+        </w:r>
+      </w:hyperlink>
+    </w:p>
+    <w:p>
+      <w:pPr>
+        <w:pStyle w:val="Obsah3"/>
+        <w:tabs>
+          <w:tab w:val="right" w:leader="dot" w:pos="9062"/>
+        </w:tabs>
+        <w:rPr>
+          <w:rStyle w:val="Hypertextovprepojenie"/>
+          <w:noProof/>
+        </w:rPr>
+      </w:pPr>
+      <w:hyperlink w:anchor="_Toc21800042" w:history="1">
+        <w:r>
+          <w:rPr>
+            <w:rStyle w:val="Hypertextovprepojenie"/>
+            <w:noProof/>
+          </w:rPr>
+          <w:t>Práva</w:t>
+        </w:r>
+        <w:r>
+          <w:rPr>
+            <w:noProof/>
+            <w:webHidden/>
+          </w:rPr>
+          <w:tab/>
+        </w:r>
+        <w:r>
+          <w:rPr>
+            <w:noProof/>
+            <w:webHidden/>
+          </w:rPr>
+          <w:fldChar w:fldCharType="begin"/>
+        </w:r>
+        <w:r>
+          <w:rPr>
+            <w:noProof/>
+            <w:webHidden/>
+          </w:rPr>
+          <w:instrText xml:space="preserve"> PAGEREF _Toc21800042 \h </w:instrText>
+        </w:r>
+        <w:r>
+          <w:rPr>
+            <w:noProof/>
+            <w:webHidden/>
+          </w:rPr>
+        </w:r>
+        <w:r>
+          <w:rPr>
+            <w:noProof/>
+            <w:webHidden/>
+          </w:rPr>
+          <w:fldChar w:fldCharType="separate"/>
+        </w:r>
+        <w:r>
+          <w:rPr>
+            <w:noProof/>
+            <w:webHidden/>
+          </w:rPr>
+          <w:t>4</w:t>
+        </w:r>
+        <w:r>
+          <w:rPr>
+            <w:noProof/>
+            <w:webHidden/>
+          </w:rPr>
+          <w:fldChar w:fldCharType="end"/>
+        </w:r>
+      </w:hyperlink>
+    </w:p>
+    <w:p/>
+    <w:p>
+      <w:pPr>
+        <w:pStyle w:val="Obsah2"/>
+        <w:rPr>
+          <w:rFonts w:eastAsiaTheme="minorEastAsia"/>
+          <w:lang w:eastAsia="sk-SK"/>
+        </w:rPr>
+      </w:pPr>
+      <w:hyperlink w:anchor="_Toc21800043" w:history="1">
+        <w:r>
+          <w:rPr>
+            <w:rStyle w:val="Hypertextovprepojenie"/>
+          </w:rPr>
+          <w:t>Manželstvo</w:t>
+        </w:r>
+        <w:r>
+          <w:rPr>
+            <w:webHidden/>
+          </w:rPr>
+          <w:tab/>
+        </w:r>
+        <w:r>
+          <w:rPr>
+            <w:webHidden/>
+          </w:rPr>
+          <w:fldChar w:fldCharType="begin"/>
+        </w:r>
+        <w:r>
+          <w:rPr>
+            <w:webHidden/>
+          </w:rPr>
+          <w:instrText xml:space="preserve"> PAGEREF _Toc21800043 \h </w:instrText>
+        </w:r>
+        <w:r>
+          <w:rPr>
+            <w:webHidden/>
+          </w:rPr>
+        </w:r>
+        <w:r>
+          <w:rPr>
+            <w:webHidden/>
+          </w:rPr>
+          <w:fldChar w:fldCharType="separate"/>
+        </w:r>
+        <w:r>
+          <w:rPr>
+            <w:webHidden/>
+          </w:rPr>
+          <w:t>5</w:t>
+        </w:r>
+        <w:r>
+          <w:rPr>
+            <w:webHidden/>
+          </w:rPr>
+          <w:fldChar w:fldCharType="end"/>
+        </w:r>
+      </w:hyperlink>
+    </w:p>
+    <w:p>
+      <w:pPr>
+        <w:pStyle w:val="Obsah3"/>
+        <w:tabs>
+          <w:tab w:val="right" w:leader="dot" w:pos="9062"/>
+        </w:tabs>
+        <w:rPr>
+          <w:rFonts w:eastAsiaTheme="minorEastAsia"/>
+          <w:noProof/>
+          <w:lang w:eastAsia="sk-SK"/>
+        </w:rPr>
+      </w:pPr>
+      <w:hyperlink w:anchor="_Toc21800044" w:history="1">
+        <w:r>
+          <w:rPr>
+            <w:rStyle w:val="Hypertextovprepojenie"/>
+            <w:noProof/>
+          </w:rPr>
+          <w:t>Ženy</w:t>
+        </w:r>
+        <w:r>
+          <w:rPr>
+            <w:noProof/>
+            <w:webHidden/>
+          </w:rPr>
+          <w:tab/>
+        </w:r>
+        <w:r>
+          <w:rPr>
+            <w:noProof/>
+            <w:webHidden/>
+          </w:rPr>
+          <w:fldChar w:fldCharType="begin"/>
+        </w:r>
+        <w:r>
+          <w:rPr>
+            <w:noProof/>
+            <w:webHidden/>
+          </w:rPr>
+          <w:instrText xml:space="preserve"> PAGEREF _Toc21800044 \h </w:instrText>
+        </w:r>
+        <w:r>
+          <w:rPr>
+            <w:noProof/>
+            <w:webHidden/>
+          </w:rPr>
+        </w:r>
+        <w:r>
+          <w:rPr>
+            <w:noProof/>
+            <w:webHidden/>
+          </w:rPr>
+          <w:fldChar w:fldCharType="separate"/>
+        </w:r>
+        <w:r>
+          <w:rPr>
+            <w:noProof/>
+            <w:webHidden/>
+          </w:rPr>
+          <w:t>5</w:t>
+        </w:r>
+        <w:r>
+          <w:rPr>
+            <w:noProof/>
+            <w:webHidden/>
+          </w:rPr>
+          <w:fldChar w:fldCharType="end"/>
+        </w:r>
+      </w:hyperlink>
+    </w:p>
+    <w:p>
+      <w:pPr>
+        <w:pStyle w:val="Hlavikaobsahu"/>
+        <w:jc w:val="both"/>
+      </w:pPr>
+      <w:r>
+        <w:fldChar w:fldCharType="end"/>
+      </w:r>
+    </w:p>
     <w:p>
       <w:pPr>
         <w:jc w:val="both"/>
         <w:rPr>
           <w:color w:val="000000" w:themeColor="text1"/>
-        </w:rPr>
-      </w:pPr>
-    </w:p>
-    <w:p>
-      <w:pPr>
-        <w:jc w:val="both"/>
-        <w:rPr>
-          <w:rFonts w:asciiTheme="majorHAnsi" w:eastAsiaTheme="majorEastAsia" w:hAnsiTheme="majorHAnsi" w:cstheme="majorBidi"/>
-          <w:color w:val="000000" w:themeColor="text1"/>
-          <w:sz w:val="32"/>
-          <w:szCs w:val="32"/>
         </w:rPr>
       </w:pPr>
       <w:r>
@@ -750,6 +979,7 @@
         </w:rPr>
       </w:pPr>
       <w:bookmarkStart w:id="0" w:name="_Toc21795569"/>
+      <w:bookmarkStart w:id="1" w:name="_Toc21800034"/>
       <w:r>
         <w:rPr>
           <w:b/>
@@ -759,6 +989,7 @@
         <w:t>Právna subjektivita v rímskom práve</w:t>
       </w:r>
       <w:bookmarkEnd w:id="0"/>
+      <w:bookmarkEnd w:id="1"/>
     </w:p>
     <w:p>
       <w:pPr>
@@ -842,7 +1073,8 @@
           <w:color w:val="auto"/>
         </w:rPr>
       </w:pPr>
-      <w:bookmarkStart w:id="1" w:name="_Toc21795570"/>
+      <w:bookmarkStart w:id="2" w:name="_Toc21795570"/>
+      <w:bookmarkStart w:id="3" w:name="_Toc21800035"/>
       <w:r>
         <w:rPr>
           <w:b/>
@@ -870,7 +1102,8 @@
         </w:rPr>
         <w:t>deťoch</w:t>
       </w:r>
-      <w:bookmarkEnd w:id="1"/>
+      <w:bookmarkEnd w:id="2"/>
+      <w:bookmarkEnd w:id="3"/>
     </w:p>
     <w:p>
       <w:pPr>
@@ -997,7 +1230,8 @@
           <w:u w:val="single"/>
         </w:rPr>
       </w:pPr>
-      <w:bookmarkStart w:id="2" w:name="_Toc21795571"/>
+      <w:bookmarkStart w:id="4" w:name="_Toc21795571"/>
+      <w:bookmarkStart w:id="5" w:name="_Toc21800036"/>
       <w:r>
         <w:rPr>
           <w:b/>
@@ -1007,7 +1241,8 @@
         </w:rPr>
         <w:t>Rodina</w:t>
       </w:r>
-      <w:bookmarkEnd w:id="2"/>
+      <w:bookmarkEnd w:id="4"/>
+      <w:bookmarkEnd w:id="5"/>
     </w:p>
     <w:p>
       <w:pPr>
@@ -1065,7 +1300,8 @@
         <w:pStyle w:val="Nadpis3"/>
         <w:jc w:val="both"/>
       </w:pPr>
-      <w:bookmarkStart w:id="3" w:name="_Toc21795572"/>
+      <w:bookmarkStart w:id="6" w:name="_Toc21795572"/>
+      <w:bookmarkStart w:id="7" w:name="_Toc21800037"/>
       <w:r>
         <w:rPr>
           <w:rStyle w:val="Nadpis3Char"/>
@@ -1082,7 +1318,8 @@
       <w:r>
         <w:t>:</w:t>
       </w:r>
-      <w:bookmarkEnd w:id="3"/>
+      <w:bookmarkEnd w:id="6"/>
+      <w:bookmarkEnd w:id="7"/>
     </w:p>
     <w:p>
       <w:pPr>
@@ -1106,6 +1343,7 @@
           <w:color w:val="auto"/>
         </w:rPr>
       </w:pPr>
+      <w:bookmarkStart w:id="8" w:name="_Toc21800038"/>
       <w:r>
         <w:rPr>
           <w:b/>
@@ -1174,6 +1412,7 @@
         </w:rPr>
         <w:t>“</w:t>
       </w:r>
+      <w:bookmarkEnd w:id="8"/>
     </w:p>
     <w:p>
       <w:pPr>
@@ -1258,8 +1497,6 @@
         <w:pStyle w:val="Odsekzoznamu"/>
         <w:jc w:val="both"/>
       </w:pPr>
-      <w:bookmarkStart w:id="4" w:name="_GoBack"/>
-      <w:bookmarkEnd w:id="4"/>
     </w:p>
     <w:p>
       <w:pPr>
@@ -1277,6 +1514,7 @@
           <w:color w:val="auto"/>
         </w:rPr>
       </w:pPr>
+      <w:bookmarkStart w:id="9" w:name="_Toc21800039"/>
       <w:r>
         <w:rPr>
           <w:b/>
@@ -1345,6 +1583,7 @@
         </w:rPr>
         <w:t>“</w:t>
       </w:r>
+      <w:bookmarkEnd w:id="9"/>
     </w:p>
     <w:p>
       <w:pPr>
@@ -1533,6 +1772,7 @@
           <w:color w:val="auto"/>
         </w:rPr>
       </w:pPr>
+      <w:bookmarkStart w:id="10" w:name="_Toc21800040"/>
       <w:r>
         <w:rPr>
           <w:b/>
@@ -1562,7 +1802,18 @@
           <w:iCs w:val="0"/>
           <w:color w:val="auto"/>
         </w:rPr>
-        <w:t xml:space="preserve">“ </w:t>
+        <w:t>“</w:t>
+      </w:r>
+      <w:bookmarkEnd w:id="10"/>
+      <w:r>
+        <w:rPr>
+          <w:b/>
+          <w:bCs/>
+          <w:i w:val="0"/>
+          <w:iCs w:val="0"/>
+          <w:color w:val="auto"/>
+        </w:rPr>
+        <w:t xml:space="preserve"> </w:t>
       </w:r>
     </w:p>
     <w:p>
@@ -1861,7 +2112,7 @@
           <w:u w:val="single"/>
         </w:rPr>
       </w:pPr>
-      <w:bookmarkStart w:id="5" w:name="_Toc21795573"/>
+      <w:bookmarkStart w:id="11" w:name="_Toc21795573"/>
       <w:r>
         <w:rPr>
           <w:b/>
@@ -1882,6 +2133,7 @@
           <w:u w:val="single"/>
         </w:rPr>
       </w:pPr>
+      <w:bookmarkStart w:id="12" w:name="_Toc21800041"/>
       <w:r>
         <w:rPr>
           <w:b/>
@@ -1891,7 +2143,8 @@
         </w:rPr>
         <w:t>Spôsobilosť na právne konanie</w:t>
       </w:r>
-      <w:bookmarkEnd w:id="5"/>
+      <w:bookmarkEnd w:id="11"/>
+      <w:bookmarkEnd w:id="12"/>
     </w:p>
     <w:p>
       <w:pPr>
@@ -1901,15 +2154,32 @@
     </w:p>
     <w:p>
       <w:pPr>
+        <w:jc w:val="both"/>
+      </w:pPr>
+      <w:r>
+        <w:t xml:space="preserve">Je to schopnosť vlastným prejavom vôle vyvolať právne </w:t>
+      </w:r>
+      <w:r>
+        <w:t>účinky,</w:t>
+      </w:r>
+      <w:r>
+        <w:t xml:space="preserve"> ktoré predpokladá právny poriadok (aj negatívne) :</w:t>
+      </w:r>
+    </w:p>
+    <w:p>
+      <w:pPr>
         <w:pStyle w:val="Odsekzoznamu"/>
         <w:numPr>
           <w:ilvl w:val="0"/>
-          <w:numId w:val="17"/>
-        </w:numPr>
-        <w:jc w:val="both"/>
-      </w:pPr>
-      <w:r>
-        <w:t>môže ju mať aj osoba, ktorá nie je svojprávna</w:t>
+          <w:numId w:val="20"/>
+        </w:numPr>
+        <w:jc w:val="both"/>
+      </w:pPr>
+      <w:r>
+        <w:t>vznik, zmena a zánik právnych vzťahov</w:t>
+      </w:r>
+      <w:r>
+        <w:t xml:space="preserve"> (predaj, vlastnícke právo)</w:t>
       </w:r>
     </w:p>
     <w:p>
@@ -1917,72 +2187,12 @@
         <w:pStyle w:val="Odsekzoznamu"/>
         <w:numPr>
           <w:ilvl w:val="0"/>
-          <w:numId w:val="17"/>
-        </w:numPr>
-        <w:jc w:val="both"/>
-      </w:pPr>
-      <w:r>
-        <w:t xml:space="preserve">nenadobúda nič pre seba, nie je hlava rodiny </w:t>
-      </w:r>
-    </w:p>
-    <w:p>
-      <w:pPr>
-        <w:pStyle w:val="Odsekzoznamu"/>
-        <w:numPr>
-          <w:ilvl w:val="0"/>
-          <w:numId w:val="17"/>
-        </w:numPr>
-        <w:jc w:val="both"/>
-      </w:pPr>
-      <w:r>
-        <w:t>otrok môže byť objektom práva (nájom veci..)</w:t>
-      </w:r>
-    </w:p>
-    <w:p>
-      <w:pPr>
-        <w:pStyle w:val="Odsekzoznamu"/>
-        <w:numPr>
-          <w:ilvl w:val="0"/>
-          <w:numId w:val="17"/>
-        </w:numPr>
-        <w:jc w:val="both"/>
-      </w:pPr>
-      <w:r>
-        <w:t>ak je otrok dospelý a duševne zdravý, môže byť poverený napr. ísť kúpiť zviera, kúpna zmluva pre svojho pána (jednotlivý príkaz)</w:t>
-      </w:r>
-    </w:p>
-    <w:p>
-      <w:pPr>
-        <w:pStyle w:val="Odsekzoznamu"/>
-        <w:numPr>
-          <w:ilvl w:val="0"/>
-          <w:numId w:val="17"/>
-        </w:numPr>
-        <w:jc w:val="both"/>
-      </w:pPr>
-      <w:r>
-        <w:t>alebo musí mať „</w:t>
-      </w:r>
-      <w:proofErr w:type="spellStart"/>
-      <w:r>
-        <w:t>peculium</w:t>
-      </w:r>
-      <w:proofErr w:type="spellEnd"/>
-      <w:r>
-        <w:t>“, zverený majetok, v rámci ktorého môže konať (zverená dielňa..) – generálne splnomocnenie na všetky právne úkony</w:t>
-      </w:r>
-    </w:p>
-    <w:p>
-      <w:pPr>
-        <w:pStyle w:val="Odsekzoznamu"/>
-        <w:numPr>
-          <w:ilvl w:val="0"/>
-          <w:numId w:val="17"/>
-        </w:numPr>
-        <w:jc w:val="both"/>
-      </w:pPr>
-      <w:r>
-        <w:t xml:space="preserve">to isté platí aj pre syna pod otcovskou mocou </w:t>
+          <w:numId w:val="20"/>
+        </w:numPr>
+        <w:jc w:val="both"/>
+      </w:pPr>
+      <w:r>
+        <w:t>vznik, zmena a zánik slobôd</w:t>
       </w:r>
     </w:p>
     <w:p>
@@ -1994,36 +2204,54 @@
       <w:pPr>
         <w:pStyle w:val="Nadpis3"/>
         <w:jc w:val="both"/>
-        <w:rPr>
-          <w:b/>
-          <w:bCs/>
-          <w:color w:val="auto"/>
-        </w:rPr>
-      </w:pPr>
-      <w:bookmarkStart w:id="6" w:name="_Toc21795574"/>
-      <w:r>
         <w:rPr>
           <w:b/>
           <w:bCs/>
           <w:color w:val="auto"/>
           <w:u w:val="single"/>
         </w:rPr>
-        <w:t>Práva</w:t>
-      </w:r>
+      </w:pPr>
       <w:r>
         <w:rPr>
           <w:b/>
           <w:bCs/>
           <w:color w:val="auto"/>
+          <w:u w:val="single"/>
+        </w:rPr>
+        <w:t>Právn</w:t>
+      </w:r>
+      <w:r>
+        <w:rPr>
+          <w:b/>
+          <w:bCs/>
+          <w:color w:val="auto"/>
+          <w:u w:val="single"/>
+        </w:rPr>
+        <w:t>a</w:t>
+      </w:r>
+      <w:r>
+        <w:rPr>
+          <w:b/>
+          <w:bCs/>
+          <w:color w:val="auto"/>
+          <w:u w:val="single"/>
+        </w:rPr>
+        <w:t xml:space="preserve"> spôsobilosť</w:t>
+      </w:r>
+      <w:r>
+        <w:rPr>
+          <w:b/>
+          <w:bCs/>
+          <w:color w:val="auto"/>
         </w:rPr>
         <w:t xml:space="preserve"> :</w:t>
       </w:r>
-      <w:bookmarkEnd w:id="6"/>
+      <w:bookmarkStart w:id="13" w:name="_GoBack"/>
+      <w:bookmarkEnd w:id="13"/>
     </w:p>
     <w:p>
       <w:pPr>
         <w:spacing w:after="0"/>
-        <w:jc w:val="both"/>
       </w:pPr>
     </w:p>
     <w:p>
@@ -2036,14 +2264,14 @@
         <w:jc w:val="both"/>
       </w:pPr>
       <w:r>
-        <w:t>môžu byť udelené cudzincom ako jednotlivcom :</w:t>
-      </w:r>
-    </w:p>
-    <w:p>
-      <w:pPr>
-        <w:pStyle w:val="Odsekzoznamu"/>
-        <w:jc w:val="both"/>
-      </w:pPr>
+        <w:t>môže ju mať aj osoba, ktorá nie je svojprávna</w:t>
+      </w:r>
+      <w:r>
+        <w:t xml:space="preserve">, ale </w:t>
+      </w:r>
+      <w:r>
+        <w:t xml:space="preserve">nenadobúda nič pre seba, nie je hlava rodiny </w:t>
+      </w:r>
     </w:p>
     <w:p>
       <w:pPr>
@@ -2055,7 +2283,239 @@
         <w:jc w:val="both"/>
       </w:pPr>
       <w:r>
+        <w:t>otrok môže byť objektom práva (nájom veci..)</w:t>
+      </w:r>
+    </w:p>
+    <w:p>
+      <w:pPr>
+        <w:pStyle w:val="Odsekzoznamu"/>
+        <w:numPr>
+          <w:ilvl w:val="0"/>
+          <w:numId w:val="17"/>
+        </w:numPr>
+        <w:jc w:val="both"/>
+      </w:pPr>
+      <w:r>
+        <w:t>ak je otrok dospelý a duševne zdravý, môže byť poverený napr. ísť kúpiť zviera, kúpna zmluva pre svojho pána (jednotlivý príkaz)</w:t>
+      </w:r>
+    </w:p>
+    <w:p>
+      <w:pPr>
+        <w:pStyle w:val="Odsekzoznamu"/>
+        <w:numPr>
+          <w:ilvl w:val="0"/>
+          <w:numId w:val="17"/>
+        </w:numPr>
+        <w:jc w:val="both"/>
+      </w:pPr>
+      <w:r>
+        <w:t>alebo musí mať „</w:t>
+      </w:r>
+      <w:proofErr w:type="spellStart"/>
+      <w:r>
+        <w:t>peculium</w:t>
+      </w:r>
+      <w:proofErr w:type="spellEnd"/>
+      <w:r>
+        <w:t>“, zverený majetok, v rámci ktorého môže konať (zverená dielňa..) – generálne splnomocnenie na všetky právne úkony</w:t>
+      </w:r>
+    </w:p>
+    <w:p>
+      <w:pPr>
+        <w:pStyle w:val="Odsekzoznamu"/>
+        <w:numPr>
+          <w:ilvl w:val="0"/>
+          <w:numId w:val="17"/>
+        </w:numPr>
+        <w:jc w:val="both"/>
+      </w:pPr>
+      <w:r>
+        <w:t>to isté platí aj pre syna pod otcovskou mocou</w:t>
+      </w:r>
+    </w:p>
+    <w:p>
+      <w:pPr>
+        <w:pStyle w:val="Odsekzoznamu"/>
+        <w:jc w:val="both"/>
+      </w:pPr>
+    </w:p>
+    <w:p>
+      <w:pPr>
+        <w:jc w:val="both"/>
+      </w:pPr>
+      <w:r>
+        <w:t>Spôsobilosť na právne úkony podmieňuje vek a</w:t>
+      </w:r>
+      <w:r>
+        <w:t> </w:t>
+      </w:r>
+      <w:r>
+        <w:t>duševn</w:t>
+      </w:r>
+      <w:r>
+        <w:t>é zdravie (trvalá choroba)</w:t>
+      </w:r>
+      <w:r>
+        <w:t>. Právna spôsobilosť :</w:t>
+      </w:r>
+    </w:p>
+    <w:p>
+      <w:pPr>
+        <w:pStyle w:val="Odsekzoznamu"/>
+        <w:numPr>
+          <w:ilvl w:val="0"/>
+          <w:numId w:val="17"/>
+        </w:numPr>
+        <w:jc w:val="both"/>
+      </w:pPr>
+      <w:r>
+        <w:t>„kontraktuálna“ – predaj, kúpa</w:t>
+      </w:r>
+    </w:p>
+    <w:p>
+      <w:pPr>
+        <w:pStyle w:val="Odsekzoznamu"/>
+        <w:numPr>
+          <w:ilvl w:val="0"/>
+          <w:numId w:val="17"/>
+        </w:numPr>
+        <w:jc w:val="both"/>
+      </w:pPr>
+      <w:r>
+        <w:t>„deliktuálna“ – vek na zodpovednosť za protiprávne úkony</w:t>
+      </w:r>
+    </w:p>
+    <w:p>
+      <w:pPr>
+        <w:pStyle w:val="Odsekzoznamu"/>
+        <w:numPr>
+          <w:ilvl w:val="0"/>
+          <w:numId w:val="17"/>
+        </w:numPr>
+        <w:jc w:val="both"/>
+      </w:pPr>
+      <w:r>
+        <w:t>„na procesné úkony“ – svedectvo..</w:t>
+      </w:r>
+    </w:p>
+    <w:p>
+      <w:pPr>
+        <w:pStyle w:val="Odsekzoznamu"/>
+        <w:numPr>
+          <w:ilvl w:val="0"/>
+          <w:numId w:val="17"/>
+        </w:numPr>
+        <w:jc w:val="both"/>
+      </w:pPr>
+      <w:r>
+        <w:t>„pasívna spôsobilosť“ – byť účastníkom sporu (nie robiť úkony)</w:t>
+      </w:r>
+    </w:p>
+    <w:p>
+      <w:pPr>
+        <w:pStyle w:val="Odsekzoznamu"/>
+        <w:numPr>
+          <w:ilvl w:val="0"/>
+          <w:numId w:val="17"/>
+        </w:numPr>
+        <w:jc w:val="both"/>
+      </w:pPr>
+      <w:r>
+        <w:t>„</w:t>
+      </w:r>
+      <w:proofErr w:type="spellStart"/>
+      <w:r>
+        <w:t>postulačná</w:t>
+      </w:r>
+      <w:proofErr w:type="spellEnd"/>
+      <w:r>
+        <w:t xml:space="preserve">“ – predkladať žiadosti súdu </w:t>
+      </w:r>
+    </w:p>
+    <w:p>
+      <w:pPr>
+        <w:jc w:val="both"/>
+      </w:pPr>
+    </w:p>
+    <w:p>
+      <w:pPr>
+        <w:pStyle w:val="Nadpis3"/>
+        <w:jc w:val="both"/>
+        <w:rPr>
+          <w:b/>
+          <w:bCs/>
+          <w:color w:val="auto"/>
+        </w:rPr>
+      </w:pPr>
+      <w:bookmarkStart w:id="14" w:name="_Toc21795574"/>
+      <w:bookmarkStart w:id="15" w:name="_Toc21800042"/>
+      <w:r>
+        <w:rPr>
+          <w:b/>
+          <w:bCs/>
+          <w:color w:val="auto"/>
+          <w:u w:val="single"/>
+        </w:rPr>
+        <w:t>Práva</w:t>
+      </w:r>
+      <w:r>
+        <w:rPr>
+          <w:b/>
+          <w:bCs/>
+          <w:color w:val="auto"/>
+        </w:rPr>
+        <w:t xml:space="preserve"> :</w:t>
+      </w:r>
+      <w:bookmarkEnd w:id="14"/>
+      <w:bookmarkEnd w:id="15"/>
+    </w:p>
+    <w:p>
+      <w:pPr>
+        <w:spacing w:after="0"/>
+        <w:jc w:val="both"/>
+      </w:pPr>
+    </w:p>
+    <w:p>
+      <w:pPr>
+        <w:pStyle w:val="Odsekzoznamu"/>
+        <w:numPr>
+          <w:ilvl w:val="0"/>
+          <w:numId w:val="17"/>
+        </w:numPr>
+        <w:jc w:val="both"/>
+      </w:pPr>
+      <w:r>
+        <w:t>môžu byť udelené cudzincom ako jednotlivcom :</w:t>
+      </w:r>
+    </w:p>
+    <w:p>
+      <w:pPr>
+        <w:pStyle w:val="Odsekzoznamu"/>
+        <w:jc w:val="both"/>
+      </w:pPr>
+    </w:p>
+    <w:p>
+      <w:pPr>
+        <w:pStyle w:val="Odsekzoznamu"/>
+        <w:numPr>
+          <w:ilvl w:val="0"/>
+          <w:numId w:val="17"/>
+        </w:numPr>
+        <w:jc w:val="both"/>
+      </w:pPr>
+      <w:r>
         <w:t xml:space="preserve">právo obchodu, </w:t>
+      </w:r>
+      <w:r>
+        <w:t>(„</w:t>
+      </w:r>
+      <w:proofErr w:type="spellStart"/>
+      <w:r>
+        <w:t>titulus</w:t>
+      </w:r>
+      <w:proofErr w:type="spellEnd"/>
+      <w:r>
+        <w:t>“ a „modus“ prevodu)</w:t>
       </w:r>
     </w:p>
     <w:p>
@@ -2213,6 +2673,7 @@
           <w:u w:val="single"/>
         </w:rPr>
       </w:pPr>
+      <w:bookmarkStart w:id="16" w:name="_Toc21800043"/>
       <w:r>
         <w:rPr>
           <w:b/>
@@ -2222,6 +2683,7 @@
         </w:rPr>
         <w:t>Manželstvo</w:t>
       </w:r>
+      <w:bookmarkEnd w:id="16"/>
     </w:p>
     <w:p>
       <w:pPr>
@@ -2638,6 +3100,7 @@
           <w:color w:val="auto"/>
         </w:rPr>
       </w:pPr>
+      <w:bookmarkStart w:id="17" w:name="_Toc21800044"/>
       <w:r>
         <w:rPr>
           <w:rStyle w:val="Nadpis3Char"/>
@@ -2656,6 +3119,7 @@
         </w:rPr>
         <w:t xml:space="preserve"> :</w:t>
       </w:r>
+      <w:bookmarkEnd w:id="17"/>
     </w:p>
     <w:p>
       <w:pPr>
@@ -3705,6 +4169,119 @@
     </w:lvl>
   </w:abstractNum>
   <w:abstractNum w:abstractNumId="7" w15:restartNumberingAfterBreak="0">
+    <w:nsid w:val="27243DFD"/>
+    <w:multiLevelType w:val="hybridMultilevel"/>
+    <w:tmpl w:val="F7807B54"/>
+    <w:lvl w:ilvl="0" w:tplc="041B0003">
+      <w:start w:val="1"/>
+      <w:numFmt w:val="bullet"/>
+      <w:lvlText w:val="o"/>
+      <w:lvlJc w:val="left"/>
+      <w:pPr>
+        <w:ind w:left="720" w:hanging="360"/>
+      </w:pPr>
+      <w:rPr>
+        <w:rFonts w:ascii="Courier New" w:hAnsi="Courier New" w:cs="Courier New" w:hint="default"/>
+      </w:rPr>
+    </w:lvl>
+    <w:lvl w:ilvl="1" w:tplc="041B0003" w:tentative="1">
+      <w:start w:val="1"/>
+      <w:numFmt w:val="bullet"/>
+      <w:lvlText w:val="o"/>
+      <w:lvlJc w:val="left"/>
+      <w:pPr>
+        <w:ind w:left="1440" w:hanging="360"/>
+      </w:pPr>
+      <w:rPr>
+        <w:rFonts w:ascii="Courier New" w:hAnsi="Courier New" w:cs="Courier New" w:hint="default"/>
+      </w:rPr>
+    </w:lvl>
+    <w:lvl w:ilvl="2" w:tplc="041B0005" w:tentative="1">
+      <w:start w:val="1"/>
+      <w:numFmt w:val="bullet"/>
+      <w:lvlText w:val=""/>
+      <w:lvlJc w:val="left"/>
+      <w:pPr>
+        <w:ind w:left="2160" w:hanging="360"/>
+      </w:pPr>
+      <w:rPr>
+        <w:rFonts w:ascii="Wingdings" w:hAnsi="Wingdings" w:hint="default"/>
+      </w:rPr>
+    </w:lvl>
+    <w:lvl w:ilvl="3" w:tplc="041B0001" w:tentative="1">
+      <w:start w:val="1"/>
+      <w:numFmt w:val="bullet"/>
+      <w:lvlText w:val=""/>
+      <w:lvlJc w:val="left"/>
+      <w:pPr>
+        <w:ind w:left="2880" w:hanging="360"/>
+      </w:pPr>
+      <w:rPr>
+        <w:rFonts w:ascii="Symbol" w:hAnsi="Symbol" w:hint="default"/>
+      </w:rPr>
+    </w:lvl>
+    <w:lvl w:ilvl="4" w:tplc="041B0003" w:tentative="1">
+      <w:start w:val="1"/>
+      <w:numFmt w:val="bullet"/>
+      <w:lvlText w:val="o"/>
+      <w:lvlJc w:val="left"/>
+      <w:pPr>
+        <w:ind w:left="3600" w:hanging="360"/>
+      </w:pPr>
+      <w:rPr>
+        <w:rFonts w:ascii="Courier New" w:hAnsi="Courier New" w:cs="Courier New" w:hint="default"/>
+      </w:rPr>
+    </w:lvl>
+    <w:lvl w:ilvl="5" w:tplc="041B0005" w:tentative="1">
+      <w:start w:val="1"/>
+      <w:numFmt w:val="bullet"/>
+      <w:lvlText w:val=""/>
+      <w:lvlJc w:val="left"/>
+      <w:pPr>
+        <w:ind w:left="4320" w:hanging="360"/>
+      </w:pPr>
+      <w:rPr>
+        <w:rFonts w:ascii="Wingdings" w:hAnsi="Wingdings" w:hint="default"/>
+      </w:rPr>
+    </w:lvl>
+    <w:lvl w:ilvl="6" w:tplc="041B0001" w:tentative="1">
+      <w:start w:val="1"/>
+      <w:numFmt w:val="bullet"/>
+      <w:lvlText w:val=""/>
+      <w:lvlJc w:val="left"/>
+      <w:pPr>
+        <w:ind w:left="5040" w:hanging="360"/>
+      </w:pPr>
+      <w:rPr>
+        <w:rFonts w:ascii="Symbol" w:hAnsi="Symbol" w:hint="default"/>
+      </w:rPr>
+    </w:lvl>
+    <w:lvl w:ilvl="7" w:tplc="041B0003" w:tentative="1">
+      <w:start w:val="1"/>
+      <w:numFmt w:val="bullet"/>
+      <w:lvlText w:val="o"/>
+      <w:lvlJc w:val="left"/>
+      <w:pPr>
+        <w:ind w:left="5760" w:hanging="360"/>
+      </w:pPr>
+      <w:rPr>
+        <w:rFonts w:ascii="Courier New" w:hAnsi="Courier New" w:cs="Courier New" w:hint="default"/>
+      </w:rPr>
+    </w:lvl>
+    <w:lvl w:ilvl="8" w:tplc="041B0005" w:tentative="1">
+      <w:start w:val="1"/>
+      <w:numFmt w:val="bullet"/>
+      <w:lvlText w:val=""/>
+      <w:lvlJc w:val="left"/>
+      <w:pPr>
+        <w:ind w:left="6480" w:hanging="360"/>
+      </w:pPr>
+      <w:rPr>
+        <w:rFonts w:ascii="Wingdings" w:hAnsi="Wingdings" w:hint="default"/>
+      </w:rPr>
+    </w:lvl>
+  </w:abstractNum>
+  <w:abstractNum w:abstractNumId="8" w15:restartNumberingAfterBreak="0">
     <w:nsid w:val="299A314F"/>
     <w:multiLevelType w:val="hybridMultilevel"/>
     <w:tmpl w:val="559A82D0"/>
@@ -3816,7 +4393,7 @@
       </w:rPr>
     </w:lvl>
   </w:abstractNum>
-  <w:abstractNum w:abstractNumId="8" w15:restartNumberingAfterBreak="0">
+  <w:abstractNum w:abstractNumId="9" w15:restartNumberingAfterBreak="0">
     <w:nsid w:val="32C858BA"/>
     <w:multiLevelType w:val="hybridMultilevel"/>
     <w:tmpl w:val="08342968"/>
@@ -3905,7 +4482,7 @@
       </w:pPr>
     </w:lvl>
   </w:abstractNum>
-  <w:abstractNum w:abstractNumId="9" w15:restartNumberingAfterBreak="0">
+  <w:abstractNum w:abstractNumId="10" w15:restartNumberingAfterBreak="0">
     <w:nsid w:val="44F9487B"/>
     <w:multiLevelType w:val="hybridMultilevel"/>
     <w:tmpl w:val="F126C542"/>
@@ -3997,7 +4574,7 @@
       </w:pPr>
     </w:lvl>
   </w:abstractNum>
-  <w:abstractNum w:abstractNumId="10" w15:restartNumberingAfterBreak="0">
+  <w:abstractNum w:abstractNumId="11" w15:restartNumberingAfterBreak="0">
     <w:nsid w:val="48842869"/>
     <w:multiLevelType w:val="hybridMultilevel"/>
     <w:tmpl w:val="F8E61552"/>
@@ -4086,7 +4663,7 @@
       </w:pPr>
     </w:lvl>
   </w:abstractNum>
-  <w:abstractNum w:abstractNumId="11" w15:restartNumberingAfterBreak="0">
+  <w:abstractNum w:abstractNumId="12" w15:restartNumberingAfterBreak="0">
     <w:nsid w:val="4CDC465B"/>
     <w:multiLevelType w:val="hybridMultilevel"/>
     <w:tmpl w:val="40C89A1E"/>
@@ -4175,7 +4752,7 @@
       </w:pPr>
     </w:lvl>
   </w:abstractNum>
-  <w:abstractNum w:abstractNumId="12" w15:restartNumberingAfterBreak="0">
+  <w:abstractNum w:abstractNumId="13" w15:restartNumberingAfterBreak="0">
     <w:nsid w:val="55FB3B70"/>
     <w:multiLevelType w:val="hybridMultilevel"/>
     <w:tmpl w:val="32462032"/>
@@ -4264,7 +4841,7 @@
       </w:pPr>
     </w:lvl>
   </w:abstractNum>
-  <w:abstractNum w:abstractNumId="13" w15:restartNumberingAfterBreak="0">
+  <w:abstractNum w:abstractNumId="14" w15:restartNumberingAfterBreak="0">
     <w:nsid w:val="5B01002E"/>
     <w:multiLevelType w:val="hybridMultilevel"/>
     <w:tmpl w:val="645A46D6"/>
@@ -4353,7 +4930,7 @@
       </w:pPr>
     </w:lvl>
   </w:abstractNum>
-  <w:abstractNum w:abstractNumId="14" w15:restartNumberingAfterBreak="0">
+  <w:abstractNum w:abstractNumId="15" w15:restartNumberingAfterBreak="0">
     <w:nsid w:val="61C916B3"/>
     <w:multiLevelType w:val="hybridMultilevel"/>
     <w:tmpl w:val="B32A05A4"/>
@@ -4442,7 +5019,7 @@
       </w:pPr>
     </w:lvl>
   </w:abstractNum>
-  <w:abstractNum w:abstractNumId="15" w15:restartNumberingAfterBreak="0">
+  <w:abstractNum w:abstractNumId="16" w15:restartNumberingAfterBreak="0">
     <w:nsid w:val="6CF83B04"/>
     <w:multiLevelType w:val="hybridMultilevel"/>
     <w:tmpl w:val="5FD62A0E"/>
@@ -4531,7 +5108,7 @@
       </w:pPr>
     </w:lvl>
   </w:abstractNum>
-  <w:abstractNum w:abstractNumId="16" w15:restartNumberingAfterBreak="0">
+  <w:abstractNum w:abstractNumId="17" w15:restartNumberingAfterBreak="0">
     <w:nsid w:val="6FD5113C"/>
     <w:multiLevelType w:val="hybridMultilevel"/>
     <w:tmpl w:val="CABC1FBA"/>
@@ -4620,7 +5197,7 @@
       </w:pPr>
     </w:lvl>
   </w:abstractNum>
-  <w:abstractNum w:abstractNumId="17" w15:restartNumberingAfterBreak="0">
+  <w:abstractNum w:abstractNumId="18" w15:restartNumberingAfterBreak="0">
     <w:nsid w:val="77251515"/>
     <w:multiLevelType w:val="hybridMultilevel"/>
     <w:tmpl w:val="41304E76"/>
@@ -4709,7 +5286,7 @@
       </w:pPr>
     </w:lvl>
   </w:abstractNum>
-  <w:abstractNum w:abstractNumId="18" w15:restartNumberingAfterBreak="0">
+  <w:abstractNum w:abstractNumId="19" w15:restartNumberingAfterBreak="0">
     <w:nsid w:val="7F5004E3"/>
     <w:multiLevelType w:val="hybridMultilevel"/>
     <w:tmpl w:val="C16CD4C6"/>
@@ -4823,34 +5400,34 @@
     </w:lvl>
   </w:abstractNum>
   <w:num w:numId="1">
-    <w:abstractNumId w:val="7"/>
+    <w:abstractNumId w:val="8"/>
   </w:num>
   <w:num w:numId="2">
-    <w:abstractNumId w:val="15"/>
+    <w:abstractNumId w:val="16"/>
   </w:num>
   <w:num w:numId="3">
-    <w:abstractNumId w:val="8"/>
+    <w:abstractNumId w:val="9"/>
   </w:num>
   <w:num w:numId="4">
-    <w:abstractNumId w:val="13"/>
+    <w:abstractNumId w:val="14"/>
   </w:num>
   <w:num w:numId="5">
-    <w:abstractNumId w:val="17"/>
+    <w:abstractNumId w:val="18"/>
   </w:num>
   <w:num w:numId="6">
     <w:abstractNumId w:val="3"/>
   </w:num>
   <w:num w:numId="7">
-    <w:abstractNumId w:val="14"/>
+    <w:abstractNumId w:val="15"/>
   </w:num>
   <w:num w:numId="8">
-    <w:abstractNumId w:val="12"/>
+    <w:abstractNumId w:val="13"/>
   </w:num>
   <w:num w:numId="9">
-    <w:abstractNumId w:val="10"/>
+    <w:abstractNumId w:val="11"/>
   </w:num>
   <w:num w:numId="10">
-    <w:abstractNumId w:val="16"/>
+    <w:abstractNumId w:val="17"/>
   </w:num>
   <w:num w:numId="11">
     <w:abstractNumId w:val="4"/>
@@ -4859,7 +5436,7 @@
     <w:abstractNumId w:val="1"/>
   </w:num>
   <w:num w:numId="13">
-    <w:abstractNumId w:val="9"/>
+    <w:abstractNumId w:val="10"/>
   </w:num>
   <w:num w:numId="14">
     <w:abstractNumId w:val="5"/>
@@ -4868,7 +5445,7 @@
     <w:abstractNumId w:val="6"/>
   </w:num>
   <w:num w:numId="16">
-    <w:abstractNumId w:val="18"/>
+    <w:abstractNumId w:val="19"/>
   </w:num>
   <w:num w:numId="17">
     <w:abstractNumId w:val="0"/>
@@ -4877,7 +5454,10 @@
     <w:abstractNumId w:val="2"/>
   </w:num>
   <w:num w:numId="19">
-    <w:abstractNumId w:val="11"/>
+    <w:abstractNumId w:val="12"/>
+  </w:num>
+  <w:num w:numId="20">
+    <w:abstractNumId w:val="7"/>
   </w:num>
 </w:numbering>
 </file>
@@ -5512,7 +6092,7 @@
     <w:autoRedefine/>
     <w:uiPriority w:val="39"/>
     <w:unhideWhenUsed/>
-    <w:rsid w:val="008E3BF6"/>
+    <w:rsid w:val="00036B7C"/>
     <w:pPr>
       <w:tabs>
         <w:tab w:val="right" w:leader="dot" w:pos="9062"/>
@@ -5532,11 +6112,19 @@
     <w:autoRedefine/>
     <w:uiPriority w:val="39"/>
     <w:unhideWhenUsed/>
-    <w:rsid w:val="003F786B"/>
+    <w:rsid w:val="00036B7C"/>
     <w:pPr>
+      <w:tabs>
+        <w:tab w:val="right" w:leader="dot" w:pos="9062"/>
+      </w:tabs>
       <w:spacing w:after="100"/>
       <w:ind w:left="220"/>
     </w:pPr>
+    <w:rPr>
+      <w:b/>
+      <w:bCs/>
+      <w:noProof/>
+    </w:rPr>
   </w:style>
   <w:style w:type="paragraph" w:styleId="Obsah3">
     <w:name w:val="toc 3"/>
@@ -5586,6 +6174,19 @@
       <w:iCs/>
       <w:color w:val="2F5496" w:themeColor="accent1" w:themeShade="BF"/>
     </w:rPr>
+  </w:style>
+  <w:style w:type="paragraph" w:styleId="Obsah4">
+    <w:name w:val="toc 4"/>
+    <w:basedOn w:val="Normlny"/>
+    <w:next w:val="Normlny"/>
+    <w:autoRedefine/>
+    <w:uiPriority w:val="39"/>
+    <w:unhideWhenUsed/>
+    <w:rsid w:val="00036B7C"/>
+    <w:pPr>
+      <w:spacing w:after="100"/>
+      <w:ind w:left="660"/>
+    </w:pPr>
   </w:style>
 </w:styles>
 </file>
@@ -5890,7 +6491,7 @@
 </file>
 
 <file path=customXml/itemProps1.xml><?xml version="1.0" encoding="utf-8"?>
-<ds:datastoreItem xmlns:ds="http://schemas.openxmlformats.org/officeDocument/2006/customXml" ds:itemID="{F4823E13-DC7E-439D-B478-45CFCCF6E129}">
+<ds:datastoreItem xmlns:ds="http://schemas.openxmlformats.org/officeDocument/2006/customXml" ds:itemID="{EB7C95EF-4D33-4BD5-A3F5-F975784FB059}">
   <ds:schemaRefs>
     <ds:schemaRef ds:uri="http://schemas.openxmlformats.org/officeDocument/2006/bibliography"/>
   </ds:schemaRefs>

</xml_diff>